<commit_message>
npm cache clean --force
</commit_message>
<xml_diff>
--- a/问题汇总.docx
+++ b/问题汇总.docx
@@ -4184,6 +4184,42 @@
         <w:jc w:val="both"/>
         <w:rPr>
           <w:rFonts w:hint="eastAsia"/>
+          <w:b w:val="0"/>
+          <w:bCs w:val="0"/>
+          <w:color w:val="000000" w:themeColor="text1"/>
+          <w:sz w:val="28"/>
+          <w:szCs w:val="28"/>
+          <w:lang w:val="en-US" w:eastAsia="zh-CN"/>
+          <w14:textFill>
+            <w14:solidFill>
+              <w14:schemeClr w14:val="tx1"/>
+            </w14:solidFill>
+          </w14:textFill>
+        </w:rPr>
+      </w:pPr>
+      <w:r>
+        <w:rPr>
+          <w:rFonts w:hint="eastAsia"/>
+          <w:b w:val="0"/>
+          <w:bCs w:val="0"/>
+          <w:color w:val="000000" w:themeColor="text1"/>
+          <w:sz w:val="28"/>
+          <w:szCs w:val="28"/>
+          <w:lang w:val="en-US" w:eastAsia="zh-CN"/>
+          <w14:textFill>
+            <w14:solidFill>
+              <w14:schemeClr w14:val="tx1"/>
+            </w14:solidFill>
+          </w14:textFill>
+        </w:rPr>
+        <w:t>安装flutter配置环境变量出错,重启两次电脑。</w:t>
+      </w:r>
+    </w:p>
+    <w:p>
+      <w:pPr>
+        <w:jc w:val="both"/>
+        <w:rPr>
+          <w:rFonts w:hint="eastAsia"/>
           <w:b/>
           <w:bCs/>
           <w:color w:val="0000FF"/>
@@ -4195,6 +4231,21 @@
       <w:r>
         <w:rPr>
           <w:rFonts w:hint="eastAsia"/>
+          <w:b/>
+          <w:bCs/>
+          <w:color w:val="0000FF"/>
+          <w:sz w:val="30"/>
+          <w:szCs w:val="30"/>
+          <w:lang w:val="en-US" w:eastAsia="zh-CN"/>
+        </w:rPr>
+        <w:t xml:space="preserve">Date:2019.10.17下午  </w:t>
+      </w:r>
+    </w:p>
+    <w:p>
+      <w:pPr>
+        <w:jc w:val="both"/>
+        <w:rPr>
+          <w:rFonts w:hint="eastAsia"/>
           <w:b w:val="0"/>
           <w:bCs w:val="0"/>
           <w:color w:val="000000" w:themeColor="text1"/>
@@ -4207,7 +4258,59 @@
             </w14:solidFill>
           </w14:textFill>
         </w:rPr>
-        <w:t>安装flutter配置环境变量出错,重启两次电脑。</w:t>
+      </w:pPr>
+      <w:r>
+        <w:rPr>
+          <w:rFonts w:hint="eastAsia"/>
+          <w:b w:val="0"/>
+          <w:bCs w:val="0"/>
+          <w:color w:val="000000" w:themeColor="text1"/>
+          <w:sz w:val="28"/>
+          <w:szCs w:val="28"/>
+          <w:lang w:val="en-US" w:eastAsia="zh-CN"/>
+          <w14:textFill>
+            <w14:solidFill>
+              <w14:schemeClr w14:val="tx1"/>
+            </w14:solidFill>
+          </w14:textFill>
+        </w:rPr>
+        <w:t>Npm install --save jsplumb 报 error 4048错误</w:t>
+      </w:r>
+    </w:p>
+    <w:p>
+      <w:pPr>
+        <w:jc w:val="both"/>
+        <w:rPr>
+          <w:rFonts w:hint="eastAsia"/>
+          <w:b w:val="0"/>
+          <w:bCs w:val="0"/>
+          <w:color w:val="000000" w:themeColor="text1"/>
+          <w:sz w:val="28"/>
+          <w:szCs w:val="28"/>
+          <w:lang w:val="en-US" w:eastAsia="zh-CN"/>
+          <w14:textFill>
+            <w14:solidFill>
+              <w14:schemeClr w14:val="tx1"/>
+            </w14:solidFill>
+          </w14:textFill>
+        </w:rPr>
+      </w:pPr>
+      <w:r>
+        <w:rPr>
+          <w:rFonts w:hint="eastAsia"/>
+          <w:b w:val="0"/>
+          <w:bCs w:val="0"/>
+          <w:color w:val="000000" w:themeColor="text1"/>
+          <w:sz w:val="28"/>
+          <w:szCs w:val="28"/>
+          <w:lang w:val="en-US" w:eastAsia="zh-CN"/>
+          <w14:textFill>
+            <w14:solidFill>
+              <w14:schemeClr w14:val="tx1"/>
+            </w14:solidFill>
+          </w14:textFill>
+        </w:rPr>
+        <w:t>修复: npm cache clean --force 清楚缓存</w:t>
       </w:r>
       <w:bookmarkStart w:id="0" w:name="_GoBack"/>
       <w:bookmarkEnd w:id="0"/>

</xml_diff>